<commit_message>
Tarea #5 - Finalizadada
</commit_message>
<xml_diff>
--- a/Tarea #5/26498600_Naranjo_Alexanyer.docx
+++ b/Tarea #5/26498600_Naranjo_Alexanyer.docx
@@ -14547,7 +14547,25 @@
           <w:sz w:val="24"/>
           <w:lang w:val="es-ES"/>
         </w:rPr>
-        <w:t xml:space="preserve">, así que procedemos a calcular el valor correspondiente de cada uno los puntos ofrecidos en el enunciado, es decir, evaluamos los puntos </w:t>
+        <w:t>, así que procedemos a calcular el valor correspondiente d</w:t>
+      </w:r>
+      <w:proofErr w:type="spellStart"/>
+      <w:r>
+        <w:rPr>
+          <w:rFonts w:ascii="Arial" w:eastAsiaTheme="minorEastAsia" w:hAnsi="Arial" w:cs="Arial"/>
+          <w:sz w:val="24"/>
+          <w:lang w:val="es-ES"/>
+        </w:rPr>
+        <w:t>e</w:t>
+      </w:r>
+      <w:proofErr w:type="spellEnd"/>
+      <w:r>
+        <w:rPr>
+          <w:rFonts w:ascii="Arial" w:eastAsiaTheme="minorEastAsia" w:hAnsi="Arial" w:cs="Arial"/>
+          <w:sz w:val="24"/>
+          <w:lang w:val="es-ES"/>
+        </w:rPr>
+        <w:t xml:space="preserve"> cada uno los puntos ofrecidos en el enunciado, es decir, evaluamos los puntos </w:t>
       </w:r>
       <m:oMath>
         <m:sSub>
@@ -24719,7 +24737,25 @@
           <w:sz w:val="24"/>
           <w:lang w:val="es-ES"/>
         </w:rPr>
-        <w:t xml:space="preserve"> disminuye más rápidamente. Por lo tanto, uno esperaría que dar un paso en esta dirección debería acercarnos al mínimo que buscamos.</w:t>
+        <w:t xml:space="preserve"> disminuye más ráp</w:t>
+      </w:r>
+      <w:proofErr w:type="spellStart"/>
+      <w:r>
+        <w:rPr>
+          <w:rFonts w:ascii="Arial" w:hAnsi="Arial" w:cs="Arial"/>
+          <w:sz w:val="24"/>
+          <w:lang w:val="es-ES"/>
+        </w:rPr>
+        <w:t>idamente</w:t>
+      </w:r>
+      <w:proofErr w:type="spellEnd"/>
+      <w:r>
+        <w:rPr>
+          <w:rFonts w:ascii="Arial" w:hAnsi="Arial" w:cs="Arial"/>
+          <w:sz w:val="24"/>
+          <w:lang w:val="es-ES"/>
+        </w:rPr>
+        <w:t>. Por lo tanto, uno esperaría que dar un paso en esta dirección debería acercarnos al mínimo que buscamos.</w:t>
       </w:r>
     </w:p>
     <w:p>
@@ -24758,25 +24794,7 @@
           <w:sz w:val="24"/>
           <w:lang w:val="es-ES"/>
         </w:rPr>
-        <w:t xml:space="preserve"> denota nuestro </w:t>
-      </w:r>
-      <w:proofErr w:type="spellStart"/>
-      <w:r>
-        <w:rPr>
-          <w:rFonts w:ascii="Arial" w:hAnsi="Arial" w:cs="Arial"/>
-          <w:sz w:val="24"/>
-          <w:lang w:val="es-ES"/>
-        </w:rPr>
-        <w:t>minimizador</w:t>
-      </w:r>
-      <w:proofErr w:type="spellEnd"/>
-      <w:r>
-        <w:rPr>
-          <w:rFonts w:ascii="Arial" w:hAnsi="Arial" w:cs="Arial"/>
-          <w:sz w:val="24"/>
-          <w:lang w:val="es-ES"/>
-        </w:rPr>
-        <w:t xml:space="preserve"> real, </w:t>
+        <w:t xml:space="preserve"> denota nuestro minimizador real, </w:t>
       </w:r>
       <m:oMath>
         <m:sSub>
@@ -24847,7 +24865,6 @@
         <w:t xml:space="preserve"> estimación, y además,</w:t>
       </w:r>
     </w:p>
-    <w:bookmarkStart w:id="0" w:name="_GoBack"/>
     <w:p>
       <w:pPr>
         <w:spacing w:line="360" w:lineRule="auto"/>
@@ -25078,7 +25095,6 @@
         </m:oMath>
       </m:oMathPara>
     </w:p>
-    <w:bookmarkEnd w:id="0"/>
     <w:p>
       <w:pPr>
         <w:spacing w:line="360" w:lineRule="auto"/>
@@ -25465,13 +25481,23 @@
         </w:rPr>
         <w:t xml:space="preserve"> una forma cuadrática podemos determinar la minimiz</w:t>
       </w:r>
-      <w:r>
-        <w:rPr>
-          <w:rFonts w:ascii="Arial" w:eastAsiaTheme="minorEastAsia" w:hAnsi="Arial" w:cs="Arial"/>
-          <w:sz w:val="24"/>
-          <w:lang w:val="es-ES"/>
-        </w:rPr>
-        <w:t xml:space="preserve">ación de </w:t>
+      <w:proofErr w:type="spellStart"/>
+      <w:r>
+        <w:rPr>
+          <w:rFonts w:ascii="Arial" w:eastAsiaTheme="minorEastAsia" w:hAnsi="Arial" w:cs="Arial"/>
+          <w:sz w:val="24"/>
+          <w:lang w:val="es-ES"/>
+        </w:rPr>
+        <w:t>ación</w:t>
+      </w:r>
+      <w:proofErr w:type="spellEnd"/>
+      <w:r>
+        <w:rPr>
+          <w:rFonts w:ascii="Arial" w:eastAsiaTheme="minorEastAsia" w:hAnsi="Arial" w:cs="Arial"/>
+          <w:sz w:val="24"/>
+          <w:lang w:val="es-ES"/>
+        </w:rPr>
+        <w:t xml:space="preserve"> de </w:t>
       </w:r>
       <m:oMath>
         <m:sSub>
@@ -25760,7 +25786,25 @@
           <w:sz w:val="24"/>
           <w:lang w:val="es-ES"/>
         </w:rPr>
-        <w:t>, por lo que nuestra relación de ortogonalidad se reduce a la condición de que los residuos sucesivos sean ortogonales:</w:t>
+        <w:t xml:space="preserve">, por lo que nuestra relación de </w:t>
+      </w:r>
+      <w:proofErr w:type="spellStart"/>
+      <w:r>
+        <w:rPr>
+          <w:rFonts w:ascii="Arial" w:eastAsiaTheme="minorEastAsia" w:hAnsi="Arial" w:cs="Arial"/>
+          <w:sz w:val="24"/>
+          <w:lang w:val="es-ES"/>
+        </w:rPr>
+        <w:t>ortogonalidad</w:t>
+      </w:r>
+      <w:proofErr w:type="spellEnd"/>
+      <w:r>
+        <w:rPr>
+          <w:rFonts w:ascii="Arial" w:eastAsiaTheme="minorEastAsia" w:hAnsi="Arial" w:cs="Arial"/>
+          <w:sz w:val="24"/>
+          <w:lang w:val="es-ES"/>
+        </w:rPr>
+        <w:t xml:space="preserve"> se reduce a la condición de que los residuos sucesivos sean ortogonales:</w:t>
       </w:r>
     </w:p>
     <w:p>
@@ -27571,7 +27615,29 @@
           <w:shd w:val="clear" w:color="auto" w:fill="FFFFFF"/>
           <w:lang w:val="es-ES"/>
         </w:rPr>
-        <w:t xml:space="preserve">. Por lo tanto, queremos considerar el método de los gradientes conjugados como un método iterativo. Esto también nos permite resolver aproximadamente sistemas donde </w:t>
+        <w:t>. Por lo tanto, queremos considerar el método de los gradientes conjugados como un método iterativo. Esto también nos permite resolver aproxi</w:t>
+      </w:r>
+      <w:proofErr w:type="spellStart"/>
+      <w:r>
+        <w:rPr>
+          <w:rFonts w:ascii="Arial" w:hAnsi="Arial" w:cs="Arial"/>
+          <w:sz w:val="24"/>
+          <w:szCs w:val="21"/>
+          <w:shd w:val="clear" w:color="auto" w:fill="FFFFFF"/>
+          <w:lang w:val="es-ES"/>
+        </w:rPr>
+        <w:t>madamente</w:t>
+      </w:r>
+      <w:proofErr w:type="spellEnd"/>
+      <w:r>
+        <w:rPr>
+          <w:rFonts w:ascii="Arial" w:hAnsi="Arial" w:cs="Arial"/>
+          <w:sz w:val="24"/>
+          <w:szCs w:val="21"/>
+          <w:shd w:val="clear" w:color="auto" w:fill="FFFFFF"/>
+          <w:lang w:val="es-ES"/>
+        </w:rPr>
+        <w:t xml:space="preserve"> sistemas donde </w:t>
       </w:r>
       <m:oMath>
         <m:r>
@@ -29216,7 +29282,29 @@
           <w:shd w:val="clear" w:color="auto" w:fill="FFFFFF"/>
           <w:lang w:val="es-ES"/>
         </w:rPr>
-        <w:t xml:space="preserve"> ser conjugados entre sí. Una forma práctica de hacer cumplir esto es requiriendo que la siguiente dirección de búsqueda se construya a partir de las direcciones residuales actuales y todas las direcciones de búsqueda anteriores. La restricción de conjugación es una restricción de tipo </w:t>
+        <w:t xml:space="preserve"> ser conjugados entre sí. Una forma práctica de hacer cumplir esto es r</w:t>
+      </w:r>
+      <w:proofErr w:type="spellStart"/>
+      <w:r>
+        <w:rPr>
+          <w:rFonts w:ascii="Arial" w:hAnsi="Arial" w:cs="Arial"/>
+          <w:sz w:val="24"/>
+          <w:szCs w:val="21"/>
+          <w:shd w:val="clear" w:color="auto" w:fill="FFFFFF"/>
+          <w:lang w:val="es-ES"/>
+        </w:rPr>
+        <w:t>equiriendo</w:t>
+      </w:r>
+      <w:proofErr w:type="spellEnd"/>
+      <w:r>
+        <w:rPr>
+          <w:rFonts w:ascii="Arial" w:hAnsi="Arial" w:cs="Arial"/>
+          <w:sz w:val="24"/>
+          <w:szCs w:val="21"/>
+          <w:shd w:val="clear" w:color="auto" w:fill="FFFFFF"/>
+          <w:lang w:val="es-ES"/>
+        </w:rPr>
+        <w:t xml:space="preserve"> que la siguiente dirección de búsqueda se construya a partir de las direcciones residuales actuales y todas las direcciones de búsqueda anteriores. La restricción de conjugación es una restricción de tipo </w:t>
       </w:r>
       <w:proofErr w:type="spellStart"/>
       <w:r>
@@ -30556,7 +30644,11 @@
           <w:lang w:val="es-ES"/>
         </w:rPr>
       </w:pPr>
-      <w:r>
+    </w:p>
+    <w:p>
+      <w:pPr>
+        <w:spacing w:line="360" w:lineRule="auto"/>
+        <w:jc w:val="both"/>
         <w:rPr>
           <w:rFonts w:ascii="Arial" w:hAnsi="Arial" w:cs="Arial"/>
           <w:b/>
@@ -30564,9 +30656,12 @@
           <w:sz w:val="24"/>
           <w:lang w:val="es-ES"/>
         </w:rPr>
-        <w:t>Gráfica de rendimiento</w:t>
-      </w:r>
-      <w:r>
+      </w:pPr>
+    </w:p>
+    <w:p>
+      <w:pPr>
+        <w:spacing w:line="360" w:lineRule="auto"/>
+        <w:jc w:val="both"/>
         <w:rPr>
           <w:rFonts w:ascii="Arial" w:hAnsi="Arial" w:cs="Arial"/>
           <w:b/>
@@ -30574,8 +30669,7 @@
           <w:sz w:val="24"/>
           <w:lang w:val="es-ES"/>
         </w:rPr>
-        <w:t>:</w:t>
-      </w:r>
+      </w:pPr>
     </w:p>
     <w:p>
       <w:pPr>
@@ -30589,7 +30683,11 @@
           <w:lang w:val="es-ES"/>
         </w:rPr>
       </w:pPr>
-      <w:r>
+    </w:p>
+    <w:p>
+      <w:pPr>
+        <w:spacing w:line="360" w:lineRule="auto"/>
+        <w:jc w:val="both"/>
         <w:rPr>
           <w:rFonts w:ascii="Arial" w:hAnsi="Arial" w:cs="Arial"/>
           <w:b/>
@@ -30597,9 +30695,12 @@
           <w:sz w:val="24"/>
           <w:lang w:val="es-ES"/>
         </w:rPr>
-        <w:t>Conclusiones</w:t>
-      </w:r>
-      <w:r>
+      </w:pPr>
+    </w:p>
+    <w:p>
+      <w:pPr>
+        <w:spacing w:line="360" w:lineRule="auto"/>
+        <w:jc w:val="both"/>
         <w:rPr>
           <w:rFonts w:ascii="Arial" w:hAnsi="Arial" w:cs="Arial"/>
           <w:b/>
@@ -30607,8 +30708,1413 @@
           <w:sz w:val="24"/>
           <w:lang w:val="es-ES"/>
         </w:rPr>
+      </w:pPr>
+    </w:p>
+    <w:p>
+      <w:pPr>
+        <w:spacing w:line="360" w:lineRule="auto"/>
+        <w:jc w:val="both"/>
+        <w:rPr>
+          <w:rFonts w:ascii="Arial" w:hAnsi="Arial" w:cs="Arial"/>
+          <w:b/>
+          <w:i/>
+          <w:sz w:val="24"/>
+          <w:lang w:val="es-ES"/>
+        </w:rPr>
+      </w:pPr>
+    </w:p>
+    <w:p>
+      <w:pPr>
+        <w:spacing w:line="360" w:lineRule="auto"/>
+        <w:jc w:val="both"/>
+        <w:rPr>
+          <w:rFonts w:ascii="Arial" w:hAnsi="Arial" w:cs="Arial"/>
+          <w:b/>
+          <w:i/>
+          <w:sz w:val="24"/>
+          <w:lang w:val="es-ES"/>
+        </w:rPr>
+      </w:pPr>
+    </w:p>
+    <w:p>
+      <w:pPr>
+        <w:spacing w:line="360" w:lineRule="auto"/>
+        <w:jc w:val="both"/>
+        <w:rPr>
+          <w:rFonts w:ascii="Arial" w:hAnsi="Arial" w:cs="Arial"/>
+          <w:b/>
+          <w:i/>
+          <w:sz w:val="24"/>
+          <w:lang w:val="es-ES"/>
+        </w:rPr>
+      </w:pPr>
+    </w:p>
+    <w:p>
+      <w:pPr>
+        <w:spacing w:line="360" w:lineRule="auto"/>
+        <w:jc w:val="both"/>
+        <w:rPr>
+          <w:rFonts w:ascii="Arial" w:hAnsi="Arial" w:cs="Arial"/>
+          <w:b/>
+          <w:i/>
+          <w:sz w:val="24"/>
+          <w:lang w:val="es-ES"/>
+        </w:rPr>
+      </w:pPr>
+    </w:p>
+    <w:p>
+      <w:pPr>
+        <w:spacing w:line="360" w:lineRule="auto"/>
+        <w:jc w:val="both"/>
+        <w:rPr>
+          <w:rFonts w:ascii="Arial" w:hAnsi="Arial" w:cs="Arial"/>
+          <w:b/>
+          <w:i/>
+          <w:sz w:val="24"/>
+          <w:lang w:val="es-ES"/>
+        </w:rPr>
+      </w:pPr>
+    </w:p>
+    <w:p>
+      <w:pPr>
+        <w:spacing w:line="360" w:lineRule="auto"/>
+        <w:jc w:val="both"/>
+        <w:rPr>
+          <w:rFonts w:ascii="Arial" w:hAnsi="Arial" w:cs="Arial"/>
+          <w:b/>
+          <w:i/>
+          <w:sz w:val="24"/>
+          <w:lang w:val="es-ES"/>
+        </w:rPr>
+      </w:pPr>
+      <w:r>
+        <w:rPr>
+          <w:rFonts w:ascii="Arial" w:hAnsi="Arial" w:cs="Arial"/>
+          <w:b/>
+          <w:i/>
+          <w:sz w:val="24"/>
+          <w:lang w:val="es-ES"/>
+        </w:rPr>
+        <w:lastRenderedPageBreak/>
+        <w:t>Gráfica de rendimiento</w:t>
+      </w:r>
+      <w:r>
+        <w:rPr>
+          <w:rFonts w:ascii="Arial" w:hAnsi="Arial" w:cs="Arial"/>
+          <w:b/>
+          <w:i/>
+          <w:sz w:val="24"/>
+          <w:lang w:val="es-ES"/>
+        </w:rPr>
         <w:t>:</w:t>
       </w:r>
+    </w:p>
+    <w:p>
+      <w:pPr>
+        <w:spacing w:line="360" w:lineRule="auto"/>
+        <w:jc w:val="both"/>
+        <w:rPr>
+          <w:rFonts w:ascii="Arial" w:hAnsi="Arial" w:cs="Arial"/>
+          <w:sz w:val="24"/>
+          <w:lang w:val="es-ES"/>
+        </w:rPr>
+      </w:pPr>
+      <w:r>
+        <w:rPr>
+          <w:rFonts w:ascii="Arial" w:hAnsi="Arial" w:cs="Arial"/>
+          <w:b/>
+          <w:i/>
+          <w:sz w:val="24"/>
+          <w:lang w:val="es-ES"/>
+        </w:rPr>
+        <w:tab/>
+      </w:r>
+      <w:r>
+        <w:rPr>
+          <w:rFonts w:ascii="Arial" w:hAnsi="Arial" w:cs="Arial"/>
+          <w:sz w:val="24"/>
+          <w:lang w:val="es-ES"/>
+        </w:rPr>
+        <w:t xml:space="preserve">A continuación, se adjunta el respectivo gráfico que representa el rendimiento de cada uno de los algoritmos explicados e implementados en la sección anterior. Cabe mencionar que la ejecución de cada método iterativo planteado, ha sido bajo las mismas condiciones para que así haya igualdad entre cada uno al momento de realizar los cálculos necesarios para el problema. </w:t>
+      </w:r>
+    </w:p>
+    <w:p>
+      <w:pPr>
+        <w:spacing w:line="360" w:lineRule="auto"/>
+        <w:jc w:val="both"/>
+        <w:rPr>
+          <w:rFonts w:ascii="Arial" w:hAnsi="Arial" w:cs="Arial"/>
+          <w:sz w:val="24"/>
+          <w:lang w:val="es-ES"/>
+        </w:rPr>
+      </w:pPr>
+      <w:r>
+        <w:rPr>
+          <w:rFonts w:ascii="Arial" w:hAnsi="Arial" w:cs="Arial"/>
+          <w:sz w:val="24"/>
+          <w:lang w:val="es-ES"/>
+        </w:rPr>
+        <w:tab/>
+        <w:t>Los parámetros de entrada utilizados para cada método son los siguientes:</w:t>
+      </w:r>
+    </w:p>
+    <w:p>
+      <w:pPr>
+        <w:pStyle w:val="Prrafodelista"/>
+        <w:numPr>
+          <w:ilvl w:val="0"/>
+          <w:numId w:val="15"/>
+        </w:numPr>
+        <w:spacing w:line="360" w:lineRule="auto"/>
+        <w:jc w:val="both"/>
+        <w:rPr>
+          <w:rFonts w:ascii="Arial" w:hAnsi="Arial" w:cs="Arial"/>
+          <w:sz w:val="24"/>
+          <w:lang w:val="es-ES"/>
+        </w:rPr>
+      </w:pPr>
+      <w:r>
+        <w:rPr>
+          <w:rFonts w:ascii="Arial" w:hAnsi="Arial" w:cs="Arial"/>
+          <w:b/>
+          <w:sz w:val="24"/>
+          <w:lang w:val="es-ES"/>
+        </w:rPr>
+        <w:t>A</w:t>
+      </w:r>
+      <w:r>
+        <w:rPr>
+          <w:rFonts w:ascii="Arial" w:hAnsi="Arial" w:cs="Arial"/>
+          <w:sz w:val="24"/>
+          <w:lang w:val="es-ES"/>
+        </w:rPr>
+        <w:t>: Matriz de coeficientes planteado en el enunciado del problema.</w:t>
+      </w:r>
+    </w:p>
+    <w:p>
+      <w:pPr>
+        <w:pStyle w:val="Prrafodelista"/>
+        <w:numPr>
+          <w:ilvl w:val="0"/>
+          <w:numId w:val="15"/>
+        </w:numPr>
+        <w:spacing w:line="360" w:lineRule="auto"/>
+        <w:jc w:val="both"/>
+        <w:rPr>
+          <w:rFonts w:ascii="Arial" w:hAnsi="Arial" w:cs="Arial"/>
+          <w:sz w:val="24"/>
+          <w:lang w:val="es-ES"/>
+        </w:rPr>
+      </w:pPr>
+      <w:r>
+        <w:rPr>
+          <w:rFonts w:ascii="Arial" w:hAnsi="Arial" w:cs="Arial"/>
+          <w:b/>
+          <w:sz w:val="24"/>
+          <w:lang w:val="es-ES"/>
+        </w:rPr>
+        <w:t>b</w:t>
+      </w:r>
+      <w:r>
+        <w:rPr>
+          <w:rFonts w:ascii="Arial" w:hAnsi="Arial" w:cs="Arial"/>
+          <w:sz w:val="24"/>
+          <w:lang w:val="es-ES"/>
+        </w:rPr>
+        <w:t xml:space="preserve">: Vector derecho del sistema </w:t>
+      </w:r>
+      <m:oMath>
+        <m:r>
+          <w:rPr>
+            <w:rFonts w:ascii="Cambria Math" w:hAnsi="Cambria Math" w:cs="Arial"/>
+            <w:sz w:val="24"/>
+            <w:lang w:val="es-ES"/>
+          </w:rPr>
+          <m:t>Ax=b</m:t>
+        </m:r>
+      </m:oMath>
+      <w:r>
+        <w:rPr>
+          <w:rFonts w:ascii="Arial" w:hAnsi="Arial" w:cs="Arial"/>
+          <w:sz w:val="24"/>
+          <w:lang w:val="es-ES"/>
+        </w:rPr>
+        <w:t xml:space="preserve"> planteado en el enunciado del problema.</w:t>
+      </w:r>
+    </w:p>
+    <w:p>
+      <w:pPr>
+        <w:pStyle w:val="Prrafodelista"/>
+        <w:numPr>
+          <w:ilvl w:val="0"/>
+          <w:numId w:val="15"/>
+        </w:numPr>
+        <w:spacing w:line="360" w:lineRule="auto"/>
+        <w:jc w:val="both"/>
+        <w:rPr>
+          <w:rFonts w:ascii="Arial" w:hAnsi="Arial" w:cs="Arial"/>
+          <w:sz w:val="24"/>
+          <w:lang w:val="es-ES"/>
+        </w:rPr>
+      </w:pPr>
+      <w:proofErr w:type="spellStart"/>
+      <w:r>
+        <w:rPr>
+          <w:rFonts w:ascii="Arial" w:hAnsi="Arial" w:cs="Arial"/>
+          <w:b/>
+          <w:sz w:val="24"/>
+          <w:lang w:val="es-ES"/>
+        </w:rPr>
+        <w:t>tolerence</w:t>
+      </w:r>
+      <w:proofErr w:type="spellEnd"/>
+      <w:r>
+        <w:rPr>
+          <w:rFonts w:ascii="Arial" w:hAnsi="Arial" w:cs="Arial"/>
+          <w:sz w:val="24"/>
+          <w:lang w:val="es-ES"/>
+        </w:rPr>
+        <w:t xml:space="preserve">: Una tolerancia aceptada de </w:t>
+      </w:r>
+      <w:r>
+        <w:rPr>
+          <w:rFonts w:ascii="Arial" w:hAnsi="Arial" w:cs="Arial"/>
+          <w:i/>
+          <w:sz w:val="24"/>
+          <w:lang w:val="es-ES"/>
+        </w:rPr>
+        <w:t>1e-13</w:t>
+      </w:r>
+      <w:r>
+        <w:rPr>
+          <w:rFonts w:ascii="Arial" w:hAnsi="Arial" w:cs="Arial"/>
+          <w:sz w:val="24"/>
+          <w:lang w:val="es-ES"/>
+        </w:rPr>
+        <w:t>.</w:t>
+      </w:r>
+    </w:p>
+    <w:p>
+      <w:pPr>
+        <w:pStyle w:val="Prrafodelista"/>
+        <w:numPr>
+          <w:ilvl w:val="0"/>
+          <w:numId w:val="15"/>
+        </w:numPr>
+        <w:spacing w:line="360" w:lineRule="auto"/>
+        <w:jc w:val="both"/>
+        <w:rPr>
+          <w:rFonts w:ascii="Arial" w:hAnsi="Arial" w:cs="Arial"/>
+          <w:sz w:val="24"/>
+          <w:lang w:val="es-ES"/>
+        </w:rPr>
+      </w:pPr>
+      <w:proofErr w:type="spellStart"/>
+      <w:r>
+        <w:rPr>
+          <w:rFonts w:ascii="Arial" w:hAnsi="Arial" w:cs="Arial"/>
+          <w:b/>
+          <w:sz w:val="24"/>
+          <w:lang w:val="es-ES"/>
+        </w:rPr>
+        <w:t>MaxNumOfIter</w:t>
+      </w:r>
+      <w:proofErr w:type="spellEnd"/>
+      <w:r>
+        <w:rPr>
+          <w:rFonts w:ascii="Arial" w:hAnsi="Arial" w:cs="Arial"/>
+          <w:sz w:val="24"/>
+          <w:lang w:val="es-ES"/>
+        </w:rPr>
+        <w:t>:</w:t>
+      </w:r>
+      <w:r>
+        <w:rPr>
+          <w:rFonts w:ascii="Arial" w:hAnsi="Arial" w:cs="Arial"/>
+          <w:sz w:val="24"/>
+          <w:lang w:val="es-ES"/>
+        </w:rPr>
+        <w:t xml:space="preserve"> </w:t>
+      </w:r>
+      <w:r>
+        <w:rPr>
+          <w:rFonts w:ascii="Arial" w:hAnsi="Arial" w:cs="Arial"/>
+          <w:sz w:val="24"/>
+          <w:lang w:val="es-ES"/>
+        </w:rPr>
+        <w:t>Un número máximo de 150 iteraciones para cada método.</w:t>
+      </w:r>
+    </w:p>
+    <w:p>
+      <w:pPr>
+        <w:spacing w:line="360" w:lineRule="auto"/>
+        <w:ind w:firstLine="360"/>
+        <w:jc w:val="both"/>
+        <w:rPr>
+          <w:rFonts w:ascii="Arial" w:hAnsi="Arial" w:cs="Arial"/>
+          <w:sz w:val="24"/>
+          <w:lang w:val="es-ES"/>
+        </w:rPr>
+      </w:pPr>
+      <w:r>
+        <w:rPr>
+          <w:rFonts w:ascii="Arial" w:hAnsi="Arial" w:cs="Arial"/>
+          <w:sz w:val="24"/>
+          <w:lang w:val="es-ES"/>
+        </w:rPr>
+        <w:t>El cálculo de rendimiento para cada método iterativo ha sido e</w:t>
+      </w:r>
+      <w:r>
+        <w:rPr>
+          <w:rFonts w:ascii="Arial" w:hAnsi="Arial" w:cs="Arial"/>
+          <w:sz w:val="24"/>
+          <w:lang w:val="es-ES"/>
+        </w:rPr>
+        <w:t xml:space="preserve">n base al tiempo de ejecución (en segundos) en el CPU, es decir, cuánto fue el tiempo de consumo por un método en determinado del CPU para realizar las aproximaciones necesarias para la solución real al problema. </w:t>
+      </w:r>
+    </w:p>
+    <w:p>
+      <w:pPr>
+        <w:spacing w:line="360" w:lineRule="auto"/>
+        <w:ind w:firstLine="360"/>
+        <w:jc w:val="both"/>
+        <w:rPr>
+          <w:rFonts w:ascii="Arial" w:hAnsi="Arial" w:cs="Arial"/>
+          <w:sz w:val="24"/>
+          <w:lang w:val="es-ES"/>
+        </w:rPr>
+      </w:pPr>
+      <w:r>
+        <w:rPr>
+          <w:rFonts w:ascii="Arial" w:hAnsi="Arial" w:cs="Arial"/>
+          <w:sz w:val="24"/>
+          <w:lang w:val="es-ES"/>
+        </w:rPr>
+        <w:t xml:space="preserve">Además, para la siguiente gráfica se detalla que el eje </w:t>
+      </w:r>
+      <w:r>
+        <w:rPr>
+          <w:rFonts w:ascii="Arial" w:hAnsi="Arial" w:cs="Arial"/>
+          <w:i/>
+          <w:sz w:val="24"/>
+          <w:lang w:val="es-ES"/>
+        </w:rPr>
+        <w:t>X</w:t>
+      </w:r>
+      <w:r>
+        <w:rPr>
+          <w:rFonts w:ascii="Arial" w:hAnsi="Arial" w:cs="Arial"/>
+          <w:sz w:val="24"/>
+          <w:lang w:val="es-ES"/>
+        </w:rPr>
+        <w:t xml:space="preserve"> corresponde a cada uno de los cuatro métodos implementados (leídos de izquierda a derecha) y el eje </w:t>
+      </w:r>
+      <w:r>
+        <w:rPr>
+          <w:rFonts w:ascii="Arial" w:hAnsi="Arial" w:cs="Arial"/>
+          <w:i/>
+          <w:sz w:val="24"/>
+          <w:lang w:val="es-ES"/>
+        </w:rPr>
+        <w:t>Y</w:t>
+      </w:r>
+      <w:r>
+        <w:rPr>
+          <w:rFonts w:ascii="Arial" w:hAnsi="Arial" w:cs="Arial"/>
+          <w:sz w:val="24"/>
+          <w:lang w:val="es-ES"/>
+        </w:rPr>
+        <w:t xml:space="preserve"> corresponde al tiempo (en segundos) consumido por el método determinado. </w:t>
+      </w:r>
+    </w:p>
+    <w:p>
+      <w:pPr>
+        <w:spacing w:line="360" w:lineRule="auto"/>
+        <w:ind w:left="360"/>
+        <w:jc w:val="both"/>
+        <w:rPr>
+          <w:rFonts w:ascii="Arial" w:hAnsi="Arial" w:cs="Arial"/>
+          <w:sz w:val="24"/>
+          <w:lang w:val="es-ES"/>
+        </w:rPr>
+      </w:pPr>
+      <w:r>
+        <w:rPr>
+          <w:rFonts w:ascii="Arial" w:hAnsi="Arial" w:cs="Arial"/>
+          <w:b/>
+          <w:color w:val="FF0000"/>
+          <w:sz w:val="24"/>
+          <w:lang w:val="es-ES"/>
+        </w:rPr>
+        <w:t>Nota:</w:t>
+      </w:r>
+      <w:r>
+        <w:rPr>
+          <w:rFonts w:ascii="Arial" w:hAnsi="Arial" w:cs="Arial"/>
+          <w:b/>
+          <w:color w:val="FF0000"/>
+          <w:sz w:val="24"/>
+          <w:lang w:val="es-ES"/>
+        </w:rPr>
+        <w:t xml:space="preserve"> </w:t>
+      </w:r>
+      <w:r>
+        <w:rPr>
+          <w:rFonts w:ascii="Arial" w:hAnsi="Arial" w:cs="Arial"/>
+          <w:sz w:val="24"/>
+          <w:lang w:val="es-ES"/>
+        </w:rPr>
+        <w:t>Por razones que se desconoce</w:t>
+      </w:r>
+      <w:r>
+        <w:rPr>
+          <w:rFonts w:ascii="Arial" w:hAnsi="Arial" w:cs="Arial"/>
+          <w:sz w:val="24"/>
+          <w:lang w:val="es-ES"/>
+        </w:rPr>
+        <w:t>n</w:t>
+      </w:r>
+      <w:r>
+        <w:rPr>
+          <w:rFonts w:ascii="Arial" w:hAnsi="Arial" w:cs="Arial"/>
+          <w:sz w:val="24"/>
+          <w:lang w:val="es-ES"/>
+        </w:rPr>
+        <w:t xml:space="preserve">, no se pudo generar una gráfica donde el eje X tuviese el nombre de cada uno de los métodos como valor, por ello, se asoció a cada método un valor </w:t>
+      </w:r>
+      <w:r>
+        <w:rPr>
+          <w:rFonts w:ascii="Arial" w:hAnsi="Arial" w:cs="Arial"/>
+          <w:sz w:val="24"/>
+          <w:lang w:val="es-ES"/>
+        </w:rPr>
+        <w:t xml:space="preserve">numérico </w:t>
+      </w:r>
+      <w:r>
+        <w:rPr>
+          <w:rFonts w:ascii="Arial" w:hAnsi="Arial" w:cs="Arial"/>
+          <w:sz w:val="24"/>
+          <w:lang w:val="es-ES"/>
+        </w:rPr>
+        <w:t xml:space="preserve">en </w:t>
+      </w:r>
+      <w:r>
+        <w:rPr>
+          <w:rFonts w:ascii="Arial" w:hAnsi="Arial" w:cs="Arial"/>
+          <w:sz w:val="24"/>
+          <w:lang w:val="es-ES"/>
+        </w:rPr>
+        <w:t>específico. D</w:t>
+      </w:r>
+      <w:r>
+        <w:rPr>
+          <w:rFonts w:ascii="Arial" w:hAnsi="Arial" w:cs="Arial"/>
+          <w:sz w:val="24"/>
+          <w:lang w:val="es-ES"/>
+        </w:rPr>
+        <w:t>ichos valores son los siguientes:</w:t>
+      </w:r>
+    </w:p>
+    <w:p>
+      <w:pPr>
+        <w:pStyle w:val="Prrafodelista"/>
+        <w:numPr>
+          <w:ilvl w:val="0"/>
+          <w:numId w:val="16"/>
+        </w:numPr>
+        <w:spacing w:line="360" w:lineRule="auto"/>
+        <w:jc w:val="both"/>
+        <w:rPr>
+          <w:rFonts w:ascii="Arial" w:hAnsi="Arial" w:cs="Arial"/>
+          <w:sz w:val="24"/>
+          <w:lang w:val="es-ES"/>
+        </w:rPr>
+      </w:pPr>
+      <w:r>
+        <w:rPr>
+          <w:rFonts w:ascii="Arial" w:hAnsi="Arial" w:cs="Arial"/>
+          <w:sz w:val="24"/>
+          <w:lang w:val="es-ES"/>
+        </w:rPr>
+        <w:t xml:space="preserve">Método de </w:t>
+      </w:r>
+      <w:proofErr w:type="spellStart"/>
+      <w:r>
+        <w:rPr>
+          <w:rFonts w:ascii="Arial" w:hAnsi="Arial" w:cs="Arial"/>
+          <w:sz w:val="24"/>
+          <w:lang w:val="es-ES"/>
+        </w:rPr>
+        <w:t>Jacobi</w:t>
+      </w:r>
+      <w:proofErr w:type="spellEnd"/>
+      <w:r>
+        <w:rPr>
+          <w:rFonts w:ascii="Arial" w:hAnsi="Arial" w:cs="Arial"/>
+          <w:sz w:val="24"/>
+          <w:lang w:val="es-ES"/>
+        </w:rPr>
+        <w:t>.</w:t>
+      </w:r>
+    </w:p>
+    <w:p>
+      <w:pPr>
+        <w:pStyle w:val="Prrafodelista"/>
+        <w:numPr>
+          <w:ilvl w:val="0"/>
+          <w:numId w:val="16"/>
+        </w:numPr>
+        <w:spacing w:line="360" w:lineRule="auto"/>
+        <w:jc w:val="both"/>
+        <w:rPr>
+          <w:rFonts w:ascii="Arial" w:hAnsi="Arial" w:cs="Arial"/>
+          <w:sz w:val="24"/>
+          <w:lang w:val="es-ES"/>
+        </w:rPr>
+      </w:pPr>
+      <w:r>
+        <w:rPr>
+          <w:rFonts w:ascii="Arial" w:hAnsi="Arial" w:cs="Arial"/>
+          <w:sz w:val="24"/>
+          <w:lang w:val="es-ES"/>
+        </w:rPr>
+        <w:t>Método de Gauss-</w:t>
+      </w:r>
+      <w:proofErr w:type="spellStart"/>
+      <w:r>
+        <w:rPr>
+          <w:rFonts w:ascii="Arial" w:hAnsi="Arial" w:cs="Arial"/>
+          <w:sz w:val="24"/>
+          <w:lang w:val="es-ES"/>
+        </w:rPr>
+        <w:t>Seidel</w:t>
+      </w:r>
+      <w:proofErr w:type="spellEnd"/>
+      <w:r>
+        <w:rPr>
+          <w:rFonts w:ascii="Arial" w:hAnsi="Arial" w:cs="Arial"/>
+          <w:sz w:val="24"/>
+          <w:lang w:val="es-ES"/>
+        </w:rPr>
+        <w:t>.</w:t>
+      </w:r>
+    </w:p>
+    <w:p>
+      <w:pPr>
+        <w:pStyle w:val="Prrafodelista"/>
+        <w:numPr>
+          <w:ilvl w:val="0"/>
+          <w:numId w:val="16"/>
+        </w:numPr>
+        <w:spacing w:line="360" w:lineRule="auto"/>
+        <w:jc w:val="both"/>
+        <w:rPr>
+          <w:rFonts w:ascii="Arial" w:hAnsi="Arial" w:cs="Arial"/>
+          <w:sz w:val="24"/>
+          <w:lang w:val="es-ES"/>
+        </w:rPr>
+      </w:pPr>
+      <w:proofErr w:type="spellStart"/>
+      <w:r>
+        <w:rPr>
+          <w:rFonts w:ascii="Arial" w:hAnsi="Arial" w:cs="Arial"/>
+          <w:sz w:val="24"/>
+          <w:lang w:val="es-ES"/>
+        </w:rPr>
+        <w:t>Steepest</w:t>
+      </w:r>
+      <w:proofErr w:type="spellEnd"/>
+      <w:r>
+        <w:rPr>
+          <w:rFonts w:ascii="Arial" w:hAnsi="Arial" w:cs="Arial"/>
+          <w:sz w:val="24"/>
+          <w:lang w:val="es-ES"/>
+        </w:rPr>
+        <w:t xml:space="preserve"> </w:t>
+      </w:r>
+      <w:proofErr w:type="spellStart"/>
+      <w:r>
+        <w:rPr>
+          <w:rFonts w:ascii="Arial" w:hAnsi="Arial" w:cs="Arial"/>
+          <w:sz w:val="24"/>
+          <w:lang w:val="es-ES"/>
+        </w:rPr>
+        <w:t>Descent</w:t>
+      </w:r>
+      <w:proofErr w:type="spellEnd"/>
+      <w:r>
+        <w:rPr>
+          <w:rFonts w:ascii="Arial" w:hAnsi="Arial" w:cs="Arial"/>
+          <w:sz w:val="24"/>
+          <w:lang w:val="es-ES"/>
+        </w:rPr>
+        <w:t>.</w:t>
+      </w:r>
+    </w:p>
+    <w:p>
+      <w:pPr>
+        <w:pStyle w:val="Prrafodelista"/>
+        <w:numPr>
+          <w:ilvl w:val="0"/>
+          <w:numId w:val="16"/>
+        </w:numPr>
+        <w:spacing w:line="360" w:lineRule="auto"/>
+        <w:jc w:val="both"/>
+        <w:rPr>
+          <w:rFonts w:ascii="Arial" w:hAnsi="Arial" w:cs="Arial"/>
+          <w:sz w:val="24"/>
+          <w:lang w:val="es-ES"/>
+        </w:rPr>
+      </w:pPr>
+      <w:r>
+        <w:rPr>
+          <w:rFonts w:ascii="Arial" w:hAnsi="Arial" w:cs="Arial"/>
+          <w:sz w:val="24"/>
+          <w:lang w:val="es-ES"/>
+        </w:rPr>
+        <w:t>Método de los Gradientes Conjugados.</w:t>
+      </w:r>
+      <w:r>
+        <w:rPr>
+          <w:rFonts w:ascii="Arial" w:hAnsi="Arial" w:cs="Arial"/>
+          <w:sz w:val="24"/>
+          <w:lang w:val="es-ES"/>
+        </w:rPr>
+        <w:t xml:space="preserve"> </w:t>
+      </w:r>
+    </w:p>
+    <w:p>
+      <w:pPr>
+        <w:spacing w:line="360" w:lineRule="auto"/>
+        <w:jc w:val="center"/>
+        <w:rPr>
+          <w:rFonts w:ascii="Arial" w:hAnsi="Arial" w:cs="Arial"/>
+          <w:b/>
+          <w:sz w:val="24"/>
+          <w:lang w:val="es-ES"/>
+        </w:rPr>
+      </w:pPr>
+      <w:r>
+        <w:rPr>
+          <w:rFonts w:ascii="Arial" w:hAnsi="Arial" w:cs="Arial"/>
+          <w:b/>
+          <w:noProof/>
+          <w:sz w:val="24"/>
+        </w:rPr>
+        <w:lastRenderedPageBreak/>
+        <w:drawing>
+          <wp:inline distT="0" distB="0" distL="0" distR="0">
+            <wp:extent cx="5612130" cy="4191000"/>
+            <wp:effectExtent l="0" t="0" r="7620" b="0"/>
+            <wp:docPr id="4" name="Imagen 4"/>
+            <wp:cNvGraphicFramePr>
+              <a:graphicFrameLocks xmlns:a="http://schemas.openxmlformats.org/drawingml/2006/main" noChangeAspect="1"/>
+            </wp:cNvGraphicFramePr>
+            <a:graphic xmlns:a="http://schemas.openxmlformats.org/drawingml/2006/main">
+              <a:graphicData uri="http://schemas.openxmlformats.org/drawingml/2006/picture">
+                <pic:pic xmlns:pic="http://schemas.openxmlformats.org/drawingml/2006/picture">
+                  <pic:nvPicPr>
+                    <pic:cNvPr id="4" name="Results.png"/>
+                    <pic:cNvPicPr/>
+                  </pic:nvPicPr>
+                  <pic:blipFill>
+                    <a:blip r:embed="rId20">
+                      <a:extLst>
+                        <a:ext uri="{28A0092B-C50C-407E-A947-70E740481C1C}">
+                          <a14:useLocalDpi xmlns:a14="http://schemas.microsoft.com/office/drawing/2010/main" val="0"/>
+                        </a:ext>
+                      </a:extLst>
+                    </a:blip>
+                    <a:stretch>
+                      <a:fillRect/>
+                    </a:stretch>
+                  </pic:blipFill>
+                  <pic:spPr>
+                    <a:xfrm>
+                      <a:off x="0" y="0"/>
+                      <a:ext cx="5612130" cy="4191000"/>
+                    </a:xfrm>
+                    <a:prstGeom prst="rect">
+                      <a:avLst/>
+                    </a:prstGeom>
+                  </pic:spPr>
+                </pic:pic>
+              </a:graphicData>
+            </a:graphic>
+          </wp:inline>
+        </w:drawing>
+      </w:r>
+    </w:p>
+    <w:p>
+      <w:pPr>
+        <w:spacing w:line="360" w:lineRule="auto"/>
+        <w:jc w:val="both"/>
+        <w:rPr>
+          <w:rFonts w:ascii="Arial" w:hAnsi="Arial" w:cs="Arial"/>
+          <w:b/>
+          <w:i/>
+          <w:sz w:val="24"/>
+          <w:lang w:val="es-ES"/>
+        </w:rPr>
+      </w:pPr>
+      <w:r>
+        <w:rPr>
+          <w:rFonts w:ascii="Arial" w:hAnsi="Arial" w:cs="Arial"/>
+          <w:b/>
+          <w:i/>
+          <w:sz w:val="24"/>
+          <w:lang w:val="es-ES"/>
+        </w:rPr>
+        <w:t>Conclusiones</w:t>
+      </w:r>
+      <w:r>
+        <w:rPr>
+          <w:rFonts w:ascii="Arial" w:hAnsi="Arial" w:cs="Arial"/>
+          <w:b/>
+          <w:i/>
+          <w:sz w:val="24"/>
+          <w:lang w:val="es-ES"/>
+        </w:rPr>
+        <w:t>:</w:t>
+      </w:r>
+    </w:p>
+    <w:p>
+      <w:pPr>
+        <w:spacing w:line="360" w:lineRule="auto"/>
+        <w:jc w:val="both"/>
+        <w:rPr>
+          <w:rFonts w:ascii="Arial" w:hAnsi="Arial" w:cs="Arial"/>
+          <w:sz w:val="24"/>
+          <w:lang w:val="es-ES"/>
+        </w:rPr>
+      </w:pPr>
+      <w:r>
+        <w:rPr>
+          <w:rFonts w:ascii="Arial" w:hAnsi="Arial" w:cs="Arial"/>
+          <w:sz w:val="24"/>
+        </w:rPr>
+        <w:tab/>
+      </w:r>
+      <w:r>
+        <w:rPr>
+          <w:rFonts w:ascii="Arial" w:hAnsi="Arial" w:cs="Arial"/>
+          <w:sz w:val="24"/>
+          <w:lang w:val="es-ES"/>
+        </w:rPr>
+        <w:t>Los m</w:t>
+      </w:r>
+      <w:r>
+        <w:rPr>
+          <w:rFonts w:ascii="Arial" w:hAnsi="Arial" w:cs="Arial"/>
+          <w:sz w:val="24"/>
+          <w:lang w:val="es-ES"/>
+        </w:rPr>
+        <w:t xml:space="preserve">étodos de </w:t>
+      </w:r>
+      <w:proofErr w:type="spellStart"/>
+      <w:r>
+        <w:rPr>
+          <w:rFonts w:ascii="Arial" w:hAnsi="Arial" w:cs="Arial"/>
+          <w:sz w:val="24"/>
+          <w:lang w:val="es-ES"/>
+        </w:rPr>
+        <w:t>J</w:t>
+      </w:r>
+      <w:r>
+        <w:rPr>
+          <w:rFonts w:ascii="Arial" w:hAnsi="Arial" w:cs="Arial"/>
+          <w:sz w:val="24"/>
+          <w:lang w:val="es-ES"/>
+        </w:rPr>
+        <w:t>acobi</w:t>
+      </w:r>
+      <w:proofErr w:type="spellEnd"/>
+      <w:r>
+        <w:rPr>
+          <w:rFonts w:ascii="Arial" w:hAnsi="Arial" w:cs="Arial"/>
+          <w:sz w:val="24"/>
+          <w:lang w:val="es-ES"/>
+        </w:rPr>
+        <w:t xml:space="preserve"> y Gauss-</w:t>
+      </w:r>
+      <w:proofErr w:type="spellStart"/>
+      <w:r>
+        <w:rPr>
+          <w:rFonts w:ascii="Arial" w:hAnsi="Arial" w:cs="Arial"/>
+          <w:sz w:val="24"/>
+          <w:lang w:val="es-ES"/>
+        </w:rPr>
+        <w:t>Seidel</w:t>
+      </w:r>
+      <w:proofErr w:type="spellEnd"/>
+      <w:r>
+        <w:rPr>
+          <w:rFonts w:ascii="Arial" w:hAnsi="Arial" w:cs="Arial"/>
+          <w:sz w:val="24"/>
+          <w:lang w:val="es-ES"/>
+        </w:rPr>
+        <w:t xml:space="preserve"> son</w:t>
+      </w:r>
+      <w:r>
+        <w:rPr>
+          <w:rFonts w:ascii="Arial" w:hAnsi="Arial" w:cs="Arial"/>
+          <w:sz w:val="24"/>
+          <w:lang w:val="es-ES"/>
+        </w:rPr>
+        <w:t xml:space="preserve"> los equivalentes en la solución de sistemas de ecuaciones lineales al mé</w:t>
+      </w:r>
+      <w:r>
+        <w:rPr>
+          <w:rFonts w:ascii="Arial" w:hAnsi="Arial" w:cs="Arial"/>
+          <w:sz w:val="24"/>
+          <w:lang w:val="es-ES"/>
+        </w:rPr>
+        <w:t>todo de aproxim</w:t>
+      </w:r>
+      <w:r>
+        <w:rPr>
+          <w:rFonts w:ascii="Arial" w:hAnsi="Arial" w:cs="Arial"/>
+          <w:sz w:val="24"/>
+          <w:lang w:val="es-ES"/>
+        </w:rPr>
+        <w:t>aciones sucesivas en la solució</w:t>
+      </w:r>
+      <w:r>
+        <w:rPr>
+          <w:rFonts w:ascii="Arial" w:hAnsi="Arial" w:cs="Arial"/>
+          <w:sz w:val="24"/>
+          <w:lang w:val="es-ES"/>
+        </w:rPr>
+        <w:t>n de ecuaciones algebraicas y trascendentes. Consiste bás</w:t>
+      </w:r>
+      <w:r>
+        <w:rPr>
+          <w:rFonts w:ascii="Arial" w:hAnsi="Arial" w:cs="Arial"/>
+          <w:sz w:val="24"/>
+          <w:lang w:val="es-ES"/>
+        </w:rPr>
+        <w:t>icamente en obtener una ecuació</w:t>
+      </w:r>
+      <w:r>
+        <w:rPr>
+          <w:rFonts w:ascii="Arial" w:hAnsi="Arial" w:cs="Arial"/>
+          <w:sz w:val="24"/>
+          <w:lang w:val="es-ES"/>
+        </w:rPr>
+        <w:t>n de recurrencia (matricial en este caso)</w:t>
+      </w:r>
+      <w:r>
+        <w:rPr>
+          <w:rFonts w:ascii="Arial" w:hAnsi="Arial" w:cs="Arial"/>
+          <w:sz w:val="24"/>
+          <w:lang w:val="es-ES"/>
+        </w:rPr>
+        <w:t xml:space="preserve"> y proponer un vector solució</w:t>
+      </w:r>
+      <w:r>
+        <w:rPr>
+          <w:rFonts w:ascii="Arial" w:hAnsi="Arial" w:cs="Arial"/>
+          <w:sz w:val="24"/>
+          <w:lang w:val="es-ES"/>
+        </w:rPr>
+        <w:t>n in</w:t>
+      </w:r>
+      <w:r>
+        <w:rPr>
+          <w:rFonts w:ascii="Arial" w:hAnsi="Arial" w:cs="Arial"/>
+          <w:sz w:val="24"/>
+          <w:lang w:val="es-ES"/>
+        </w:rPr>
+        <w:t>icial; posteriormente, se deberá</w:t>
+      </w:r>
+      <w:r>
+        <w:rPr>
+          <w:rFonts w:ascii="Arial" w:hAnsi="Arial" w:cs="Arial"/>
+          <w:sz w:val="24"/>
+          <w:lang w:val="es-ES"/>
+        </w:rPr>
+        <w:t xml:space="preserve">n realizar las iteraciones necesarias hasta que la diferencia entre dos vectores consecutivos cumpla con una tolerancia predefinida. </w:t>
+      </w:r>
+    </w:p>
+    <w:p>
+      <w:pPr>
+        <w:spacing w:line="360" w:lineRule="auto"/>
+        <w:ind w:firstLine="720"/>
+        <w:jc w:val="both"/>
+        <w:rPr>
+          <w:rFonts w:ascii="Arial" w:hAnsi="Arial" w:cs="Arial"/>
+          <w:sz w:val="24"/>
+          <w:lang w:val="es-ES"/>
+        </w:rPr>
+      </w:pPr>
+      <w:r>
+        <w:rPr>
+          <w:rFonts w:ascii="Arial" w:hAnsi="Arial" w:cs="Arial"/>
+          <w:sz w:val="24"/>
+          <w:lang w:val="es-ES"/>
+        </w:rPr>
+        <w:t>En realidad, estos</w:t>
+      </w:r>
+      <w:r>
+        <w:rPr>
+          <w:rFonts w:ascii="Arial" w:hAnsi="Arial" w:cs="Arial"/>
+          <w:sz w:val="24"/>
+          <w:lang w:val="es-ES"/>
+        </w:rPr>
+        <w:t xml:space="preserve"> métodos representan una adaptació</w:t>
+      </w:r>
+      <w:r>
+        <w:rPr>
+          <w:rFonts w:ascii="Arial" w:hAnsi="Arial" w:cs="Arial"/>
+          <w:sz w:val="24"/>
+          <w:lang w:val="es-ES"/>
+        </w:rPr>
+        <w:t>n vectorial de un proceso escalar, lo que implica la necesidad de adaptar los conceptos necesarios: los procesos iterativos se detienen cuando entre dos aproximaciones consecutivas se cumple con determinado error preestablecido. En este caso, deber</w:t>
+      </w:r>
+      <w:r>
+        <w:rPr>
+          <w:rFonts w:ascii="Arial" w:hAnsi="Arial" w:cs="Arial"/>
+          <w:sz w:val="24"/>
+          <w:lang w:val="es-ES"/>
+        </w:rPr>
+        <w:t>á</w:t>
+      </w:r>
+      <w:r>
+        <w:rPr>
+          <w:rFonts w:ascii="Arial" w:hAnsi="Arial" w:cs="Arial"/>
+          <w:sz w:val="24"/>
+          <w:lang w:val="es-ES"/>
+        </w:rPr>
+        <w:t xml:space="preserve"> medirse la norma entre dos vectores para reconocer el momento en que se satisface la cota de error. </w:t>
+      </w:r>
+    </w:p>
+    <w:p>
+      <w:pPr>
+        <w:spacing w:line="360" w:lineRule="auto"/>
+        <w:ind w:firstLine="720"/>
+        <w:jc w:val="both"/>
+        <w:rPr>
+          <w:rFonts w:ascii="Arial" w:hAnsi="Arial" w:cs="Arial"/>
+          <w:sz w:val="24"/>
+          <w:lang w:val="es-ES"/>
+        </w:rPr>
+      </w:pPr>
+      <w:r>
+        <w:rPr>
+          <w:rFonts w:ascii="Arial" w:hAnsi="Arial" w:cs="Arial"/>
+          <w:sz w:val="24"/>
+          <w:lang w:val="es-ES"/>
+        </w:rPr>
+        <w:lastRenderedPageBreak/>
+        <w:t>Por otra parte, resta el hecho de tener que evaluar un criterio de equivalencia</w:t>
+      </w:r>
+      <w:r>
+        <w:rPr>
+          <w:rFonts w:ascii="Arial" w:hAnsi="Arial" w:cs="Arial"/>
+          <w:sz w:val="24"/>
+          <w:lang w:val="es-ES"/>
+        </w:rPr>
+        <w:t xml:space="preserve"> el cual, naturalmente, tendrá cará</w:t>
+      </w:r>
+      <w:r>
+        <w:rPr>
+          <w:rFonts w:ascii="Arial" w:hAnsi="Arial" w:cs="Arial"/>
+          <w:sz w:val="24"/>
+          <w:lang w:val="es-ES"/>
+        </w:rPr>
+        <w:t>cter vectorial.</w:t>
+      </w:r>
+    </w:p>
+    <w:p>
+      <w:pPr>
+        <w:spacing w:line="360" w:lineRule="auto"/>
+        <w:ind w:firstLine="720"/>
+        <w:jc w:val="both"/>
+        <w:rPr>
+          <w:rFonts w:ascii="Arial" w:hAnsi="Arial" w:cs="Arial"/>
+          <w:sz w:val="24"/>
+          <w:lang w:val="es-ES"/>
+        </w:rPr>
+      </w:pPr>
+      <w:r>
+        <w:rPr>
+          <w:rFonts w:ascii="Arial" w:hAnsi="Arial" w:cs="Arial"/>
+          <w:sz w:val="24"/>
+          <w:lang w:val="es-ES"/>
+        </w:rPr>
+        <w:t>Se establece que el método de Gauss-</w:t>
+      </w:r>
+      <w:proofErr w:type="spellStart"/>
+      <w:r>
+        <w:rPr>
+          <w:rFonts w:ascii="Arial" w:hAnsi="Arial" w:cs="Arial"/>
+          <w:sz w:val="24"/>
+          <w:lang w:val="es-ES"/>
+        </w:rPr>
+        <w:t>Seidel</w:t>
+      </w:r>
+      <w:proofErr w:type="spellEnd"/>
+      <w:r>
+        <w:rPr>
+          <w:rFonts w:ascii="Arial" w:hAnsi="Arial" w:cs="Arial"/>
+          <w:sz w:val="24"/>
+          <w:lang w:val="es-ES"/>
+        </w:rPr>
+        <w:t xml:space="preserve"> es una versión acelerada (u optimizada) del método de </w:t>
+      </w:r>
+      <w:proofErr w:type="spellStart"/>
+      <w:r>
+        <w:rPr>
+          <w:rFonts w:ascii="Arial" w:hAnsi="Arial" w:cs="Arial"/>
+          <w:sz w:val="24"/>
+          <w:lang w:val="es-ES"/>
+        </w:rPr>
+        <w:t>Jacobi</w:t>
+      </w:r>
+      <w:proofErr w:type="spellEnd"/>
+      <w:r>
+        <w:rPr>
+          <w:rFonts w:ascii="Arial" w:hAnsi="Arial" w:cs="Arial"/>
+          <w:sz w:val="24"/>
+          <w:lang w:val="es-ES"/>
+        </w:rPr>
+        <w:t xml:space="preserve">. Donde el método de </w:t>
+      </w:r>
+      <w:proofErr w:type="spellStart"/>
+      <w:r>
+        <w:rPr>
+          <w:rFonts w:ascii="Arial" w:hAnsi="Arial" w:cs="Arial"/>
+          <w:sz w:val="24"/>
+          <w:lang w:val="es-ES"/>
+        </w:rPr>
+        <w:t>Jacobi</w:t>
+      </w:r>
+      <w:proofErr w:type="spellEnd"/>
+      <w:r>
+        <w:rPr>
+          <w:rFonts w:ascii="Arial" w:hAnsi="Arial" w:cs="Arial"/>
+          <w:sz w:val="24"/>
+          <w:lang w:val="es-ES"/>
+        </w:rPr>
+        <w:t xml:space="preserve"> es susceptible de los efectos del pivoteo y establece un vector inicial nulo (o igual a cero). A diferencia de Gauss-</w:t>
+      </w:r>
+      <w:proofErr w:type="spellStart"/>
+      <w:r>
+        <w:rPr>
+          <w:rFonts w:ascii="Arial" w:hAnsi="Arial" w:cs="Arial"/>
+          <w:sz w:val="24"/>
+          <w:lang w:val="es-ES"/>
+        </w:rPr>
+        <w:t>Seidel</w:t>
+      </w:r>
+      <w:proofErr w:type="spellEnd"/>
+      <w:r>
+        <w:rPr>
+          <w:rFonts w:ascii="Arial" w:hAnsi="Arial" w:cs="Arial"/>
+          <w:sz w:val="24"/>
+          <w:lang w:val="es-ES"/>
+        </w:rPr>
+        <w:t xml:space="preserve">, el cual es necesario contar con un vector aproximado completo para proceder a la sustitución en las ecuaciones de recurrencia y obtener una nueva aproximación. Este también propone ir sustituyendo los nuevos valores de la aproximación siguiente conforme se vayan obteniendo sin esperar a tener un vector completo. De esta forma se acelera la convergencia. </w:t>
+      </w:r>
+    </w:p>
+    <w:p>
+      <w:pPr>
+        <w:spacing w:line="360" w:lineRule="auto"/>
+        <w:ind w:firstLine="720"/>
+        <w:jc w:val="both"/>
+        <w:rPr>
+          <w:rFonts w:ascii="Arial" w:hAnsi="Arial" w:cs="Arial"/>
+          <w:sz w:val="24"/>
+          <w:lang w:val="es-ES"/>
+        </w:rPr>
+      </w:pPr>
+      <w:r>
+        <w:rPr>
+          <w:rFonts w:ascii="Arial" w:hAnsi="Arial" w:cs="Arial"/>
+          <w:sz w:val="24"/>
+          <w:lang w:val="es-ES"/>
+        </w:rPr>
+        <w:t xml:space="preserve">Partiendo de lo anteriormente mencionado, es claramente visible la diferencia en rendimiento que se encuentra entre ambos métodos iterativos. Donde el método de </w:t>
+      </w:r>
+      <w:proofErr w:type="spellStart"/>
+      <w:r>
+        <w:rPr>
+          <w:rFonts w:ascii="Arial" w:hAnsi="Arial" w:cs="Arial"/>
+          <w:sz w:val="24"/>
+          <w:lang w:val="es-ES"/>
+        </w:rPr>
+        <w:t>Jacobi</w:t>
+      </w:r>
+      <w:proofErr w:type="spellEnd"/>
+      <w:r>
+        <w:rPr>
+          <w:rFonts w:ascii="Arial" w:hAnsi="Arial" w:cs="Arial"/>
+          <w:sz w:val="24"/>
+          <w:lang w:val="es-ES"/>
+        </w:rPr>
+        <w:t xml:space="preserve"> llegó a tener un tiempo de ejecución superior a los 10 segundos (el cual en un contexto computacional es un tiempo muy grande), mientras que el método de Gauss-</w:t>
+      </w:r>
+      <w:proofErr w:type="spellStart"/>
+      <w:r>
+        <w:rPr>
+          <w:rFonts w:ascii="Arial" w:hAnsi="Arial" w:cs="Arial"/>
+          <w:sz w:val="24"/>
+          <w:lang w:val="es-ES"/>
+        </w:rPr>
+        <w:t>Seidel</w:t>
+      </w:r>
+      <w:proofErr w:type="spellEnd"/>
+      <w:r>
+        <w:rPr>
+          <w:rFonts w:ascii="Arial" w:hAnsi="Arial" w:cs="Arial"/>
+          <w:sz w:val="24"/>
+          <w:lang w:val="es-ES"/>
+        </w:rPr>
+        <w:t xml:space="preserve"> obtuvo res</w:t>
+      </w:r>
+      <w:r>
+        <w:rPr>
+          <w:rFonts w:ascii="Arial" w:hAnsi="Arial" w:cs="Arial"/>
+          <w:sz w:val="24"/>
+          <w:lang w:val="es-ES"/>
+        </w:rPr>
+        <w:t xml:space="preserve">ultados aproximados en sus tiempos menores a un segundo. </w:t>
+      </w:r>
+    </w:p>
+    <w:p>
+      <w:pPr>
+        <w:spacing w:line="360" w:lineRule="auto"/>
+        <w:ind w:firstLine="720"/>
+        <w:jc w:val="both"/>
+        <w:rPr>
+          <w:rFonts w:ascii="Arial" w:hAnsi="Arial" w:cs="Arial"/>
+          <w:sz w:val="24"/>
+          <w:lang w:val="es-ES"/>
+        </w:rPr>
+      </w:pPr>
+      <w:r>
+        <w:rPr>
+          <w:rFonts w:ascii="Arial" w:hAnsi="Arial" w:cs="Arial"/>
+          <w:sz w:val="24"/>
+          <w:lang w:val="es-ES"/>
+        </w:rPr>
+        <w:t>Ahora, es importante destacar que los próximos dos métodos iterativos (</w:t>
+      </w:r>
+      <w:proofErr w:type="spellStart"/>
+      <w:r>
+        <w:rPr>
+          <w:rFonts w:ascii="Arial" w:hAnsi="Arial" w:cs="Arial"/>
+          <w:sz w:val="24"/>
+          <w:lang w:val="es-ES"/>
+        </w:rPr>
+        <w:t>Steepest</w:t>
+      </w:r>
+      <w:proofErr w:type="spellEnd"/>
+      <w:r>
+        <w:rPr>
+          <w:rFonts w:ascii="Arial" w:hAnsi="Arial" w:cs="Arial"/>
+          <w:sz w:val="24"/>
+          <w:lang w:val="es-ES"/>
+        </w:rPr>
+        <w:t xml:space="preserve"> </w:t>
+      </w:r>
+      <w:proofErr w:type="spellStart"/>
+      <w:r>
+        <w:rPr>
+          <w:rFonts w:ascii="Arial" w:hAnsi="Arial" w:cs="Arial"/>
+          <w:sz w:val="24"/>
+          <w:lang w:val="es-ES"/>
+        </w:rPr>
+        <w:t>Descent</w:t>
+      </w:r>
+      <w:proofErr w:type="spellEnd"/>
+      <w:r>
+        <w:rPr>
+          <w:rFonts w:ascii="Arial" w:hAnsi="Arial" w:cs="Arial"/>
+          <w:sz w:val="24"/>
+          <w:lang w:val="es-ES"/>
+        </w:rPr>
+        <w:t xml:space="preserve"> y Gradientes Conjugados) cuentan con un </w:t>
+      </w:r>
+      <w:proofErr w:type="spellStart"/>
+      <w:r>
+        <w:rPr>
+          <w:rFonts w:ascii="Arial" w:hAnsi="Arial" w:cs="Arial"/>
+          <w:i/>
+          <w:sz w:val="24"/>
+          <w:lang w:val="es-ES"/>
+        </w:rPr>
+        <w:t>precondicionamiento</w:t>
+      </w:r>
+      <w:proofErr w:type="spellEnd"/>
+      <w:r>
+        <w:rPr>
+          <w:rFonts w:ascii="Arial" w:hAnsi="Arial" w:cs="Arial"/>
+          <w:sz w:val="24"/>
+          <w:lang w:val="es-ES"/>
+        </w:rPr>
+        <w:t xml:space="preserve">. En el cual, la idea principal del </w:t>
+      </w:r>
+      <w:proofErr w:type="spellStart"/>
+      <w:r>
+        <w:rPr>
+          <w:rFonts w:ascii="Arial" w:hAnsi="Arial" w:cs="Arial"/>
+          <w:sz w:val="24"/>
+          <w:lang w:val="es-ES"/>
+        </w:rPr>
+        <w:t>precondicionamiento</w:t>
+      </w:r>
+      <w:proofErr w:type="spellEnd"/>
+      <w:r>
+        <w:rPr>
+          <w:rFonts w:ascii="Arial" w:hAnsi="Arial" w:cs="Arial"/>
+          <w:sz w:val="24"/>
+          <w:lang w:val="es-ES"/>
+        </w:rPr>
+        <w:t xml:space="preserve"> para un sistema lineal es en transformar el problema original mediante </w:t>
+      </w:r>
+      <w:proofErr w:type="spellStart"/>
+      <w:r>
+        <w:rPr>
+          <w:rFonts w:ascii="Arial" w:hAnsi="Arial" w:cs="Arial"/>
+          <w:sz w:val="24"/>
+          <w:lang w:val="es-ES"/>
+        </w:rPr>
+        <w:t>premultiplicación</w:t>
+      </w:r>
+      <w:proofErr w:type="spellEnd"/>
+      <w:r>
+        <w:rPr>
+          <w:rFonts w:ascii="Arial" w:hAnsi="Arial" w:cs="Arial"/>
+          <w:sz w:val="24"/>
+          <w:lang w:val="es-ES"/>
+        </w:rPr>
+        <w:t xml:space="preserve"> o </w:t>
+      </w:r>
+      <w:proofErr w:type="spellStart"/>
+      <w:r>
+        <w:rPr>
+          <w:rFonts w:ascii="Arial" w:hAnsi="Arial" w:cs="Arial"/>
+          <w:sz w:val="24"/>
+          <w:lang w:val="es-ES"/>
+        </w:rPr>
+        <w:t>postmultiplicación</w:t>
+      </w:r>
+      <w:proofErr w:type="spellEnd"/>
+      <w:r>
+        <w:rPr>
+          <w:rFonts w:ascii="Arial" w:hAnsi="Arial" w:cs="Arial"/>
+          <w:sz w:val="24"/>
+          <w:lang w:val="es-ES"/>
+        </w:rPr>
+        <w:t xml:space="preserve"> por una matriz no singular </w:t>
+      </w:r>
+      <w:r>
+        <w:rPr>
+          <w:rFonts w:ascii="Arial" w:hAnsi="Arial" w:cs="Arial"/>
+          <w:b/>
+          <w:i/>
+          <w:sz w:val="24"/>
+          <w:lang w:val="es-ES"/>
+        </w:rPr>
+        <w:t>M</w:t>
+      </w:r>
+      <w:r>
+        <w:rPr>
+          <w:rFonts w:ascii="Arial" w:hAnsi="Arial" w:cs="Arial"/>
+          <w:i/>
+          <w:sz w:val="24"/>
+          <w:lang w:val="es-ES"/>
+        </w:rPr>
+        <w:t xml:space="preserve">, </w:t>
+      </w:r>
+      <w:r>
+        <w:rPr>
+          <w:rFonts w:ascii="Arial" w:hAnsi="Arial" w:cs="Arial"/>
+          <w:sz w:val="24"/>
+          <w:lang w:val="es-ES"/>
+        </w:rPr>
+        <w:t xml:space="preserve">llamada </w:t>
+      </w:r>
+      <w:proofErr w:type="spellStart"/>
+      <w:r>
+        <w:rPr>
+          <w:rFonts w:ascii="Arial" w:hAnsi="Arial" w:cs="Arial"/>
+          <w:i/>
+          <w:sz w:val="24"/>
+          <w:lang w:val="es-ES"/>
+        </w:rPr>
+        <w:t>precondicionador</w:t>
+      </w:r>
+      <w:proofErr w:type="spellEnd"/>
+      <w:r>
+        <w:rPr>
+          <w:rFonts w:ascii="Arial" w:hAnsi="Arial" w:cs="Arial"/>
+          <w:sz w:val="24"/>
+          <w:lang w:val="es-ES"/>
+        </w:rPr>
+        <w:t xml:space="preserve">, a fin de obtener un sistema equivalente con condiciones espectrales favorables. </w:t>
+      </w:r>
+    </w:p>
+    <w:p>
+      <w:pPr>
+        <w:spacing w:line="360" w:lineRule="auto"/>
+        <w:ind w:firstLine="720"/>
+        <w:jc w:val="both"/>
+        <w:rPr>
+          <w:rFonts w:ascii="Arial" w:hAnsi="Arial" w:cs="Arial"/>
+          <w:sz w:val="24"/>
+          <w:lang w:val="es-ES"/>
+        </w:rPr>
+      </w:pPr>
+      <w:r>
+        <w:rPr>
+          <w:rFonts w:ascii="Arial" w:hAnsi="Arial" w:cs="Arial"/>
+          <w:sz w:val="24"/>
+          <w:lang w:val="es-ES"/>
+        </w:rPr>
+        <w:t>De esta manera, es notoria la diferencia de rendimiento entre los dos primeros métodos mencionados en comparación con estos dos últimos métodos, donde incluso los tiempos de ejecución son muchos menores que los obtenidos</w:t>
+      </w:r>
+      <w:r>
+        <w:rPr>
+          <w:rFonts w:ascii="Arial" w:hAnsi="Arial" w:cs="Arial"/>
+          <w:sz w:val="24"/>
+          <w:lang w:val="es-ES"/>
+        </w:rPr>
+        <w:t xml:space="preserve"> por el método de Gauss-</w:t>
+      </w:r>
+      <w:proofErr w:type="spellStart"/>
+      <w:r>
+        <w:rPr>
+          <w:rFonts w:ascii="Arial" w:hAnsi="Arial" w:cs="Arial"/>
+          <w:sz w:val="24"/>
+          <w:lang w:val="es-ES"/>
+        </w:rPr>
+        <w:t>Seidel</w:t>
+      </w:r>
+      <w:proofErr w:type="spellEnd"/>
+      <w:r>
+        <w:rPr>
+          <w:rFonts w:ascii="Arial" w:hAnsi="Arial" w:cs="Arial"/>
+          <w:sz w:val="24"/>
+          <w:lang w:val="es-ES"/>
+        </w:rPr>
+        <w:t xml:space="preserve">, a tal punto donde incluso el mismo lenguaje de programación daba como resultado cero segundos en algunas pruebas realizadas. </w:t>
+      </w:r>
+    </w:p>
+    <w:p>
+      <w:pPr>
+        <w:spacing w:line="360" w:lineRule="auto"/>
+        <w:ind w:firstLine="720"/>
+        <w:jc w:val="both"/>
+        <w:rPr>
+          <w:rFonts w:ascii="Arial" w:hAnsi="Arial" w:cs="Arial"/>
+          <w:sz w:val="24"/>
+          <w:lang w:val="es-ES"/>
+        </w:rPr>
+      </w:pPr>
+      <w:bookmarkStart w:id="0" w:name="_GoBack"/>
+      <w:bookmarkEnd w:id="0"/>
     </w:p>
     <w:sectPr>
       <w:pgSz w:w="12240" w:h="15840"/>
@@ -31854,6 +33360,97 @@
     </w:lvl>
   </w:abstractNum>
   <w:abstractNum w:abstractNumId="12" w15:restartNumberingAfterBreak="0">
+    <w:nsid w:val="51C82F92"/>
+    <w:multiLevelType w:val="hybridMultilevel"/>
+    <w:tmpl w:val="119E24D2"/>
+    <w:lvl w:ilvl="0" w:tplc="2096A2EE">
+      <w:start w:val="1"/>
+      <w:numFmt w:val="decimal"/>
+      <w:lvlText w:val="%1)"/>
+      <w:lvlJc w:val="left"/>
+      <w:pPr>
+        <w:ind w:left="1080" w:hanging="360"/>
+      </w:pPr>
+      <w:rPr>
+        <w:rFonts w:hint="default"/>
+        <w:b/>
+        <w:color w:val="FF0000"/>
+      </w:rPr>
+    </w:lvl>
+    <w:lvl w:ilvl="1" w:tplc="04090019" w:tentative="1">
+      <w:start w:val="1"/>
+      <w:numFmt w:val="lowerLetter"/>
+      <w:lvlText w:val="%2."/>
+      <w:lvlJc w:val="left"/>
+      <w:pPr>
+        <w:ind w:left="1800" w:hanging="360"/>
+      </w:pPr>
+    </w:lvl>
+    <w:lvl w:ilvl="2" w:tplc="0409001B" w:tentative="1">
+      <w:start w:val="1"/>
+      <w:numFmt w:val="lowerRoman"/>
+      <w:lvlText w:val="%3."/>
+      <w:lvlJc w:val="right"/>
+      <w:pPr>
+        <w:ind w:left="2520" w:hanging="180"/>
+      </w:pPr>
+    </w:lvl>
+    <w:lvl w:ilvl="3" w:tplc="0409000F" w:tentative="1">
+      <w:start w:val="1"/>
+      <w:numFmt w:val="decimal"/>
+      <w:lvlText w:val="%4."/>
+      <w:lvlJc w:val="left"/>
+      <w:pPr>
+        <w:ind w:left="3240" w:hanging="360"/>
+      </w:pPr>
+    </w:lvl>
+    <w:lvl w:ilvl="4" w:tplc="04090019" w:tentative="1">
+      <w:start w:val="1"/>
+      <w:numFmt w:val="lowerLetter"/>
+      <w:lvlText w:val="%5."/>
+      <w:lvlJc w:val="left"/>
+      <w:pPr>
+        <w:ind w:left="3960" w:hanging="360"/>
+      </w:pPr>
+    </w:lvl>
+    <w:lvl w:ilvl="5" w:tplc="0409001B" w:tentative="1">
+      <w:start w:val="1"/>
+      <w:numFmt w:val="lowerRoman"/>
+      <w:lvlText w:val="%6."/>
+      <w:lvlJc w:val="right"/>
+      <w:pPr>
+        <w:ind w:left="4680" w:hanging="180"/>
+      </w:pPr>
+    </w:lvl>
+    <w:lvl w:ilvl="6" w:tplc="0409000F" w:tentative="1">
+      <w:start w:val="1"/>
+      <w:numFmt w:val="decimal"/>
+      <w:lvlText w:val="%7."/>
+      <w:lvlJc w:val="left"/>
+      <w:pPr>
+        <w:ind w:left="5400" w:hanging="360"/>
+      </w:pPr>
+    </w:lvl>
+    <w:lvl w:ilvl="7" w:tplc="04090019" w:tentative="1">
+      <w:start w:val="1"/>
+      <w:numFmt w:val="lowerLetter"/>
+      <w:lvlText w:val="%8."/>
+      <w:lvlJc w:val="left"/>
+      <w:pPr>
+        <w:ind w:left="6120" w:hanging="360"/>
+      </w:pPr>
+    </w:lvl>
+    <w:lvl w:ilvl="8" w:tplc="0409001B" w:tentative="1">
+      <w:start w:val="1"/>
+      <w:numFmt w:val="lowerRoman"/>
+      <w:lvlText w:val="%9."/>
+      <w:lvlJc w:val="right"/>
+      <w:pPr>
+        <w:ind w:left="6840" w:hanging="180"/>
+      </w:pPr>
+    </w:lvl>
+  </w:abstractNum>
+  <w:abstractNum w:abstractNumId="13" w15:restartNumberingAfterBreak="0">
     <w:nsid w:val="5A8569D5"/>
     <w:multiLevelType w:val="hybridMultilevel"/>
     <w:tmpl w:val="F6E07EBA"/>
@@ -31942,7 +33539,7 @@
       </w:pPr>
     </w:lvl>
   </w:abstractNum>
-  <w:abstractNum w:abstractNumId="13" w15:restartNumberingAfterBreak="0">
+  <w:abstractNum w:abstractNumId="14" w15:restartNumberingAfterBreak="0">
     <w:nsid w:val="608F28B8"/>
     <w:multiLevelType w:val="hybridMultilevel"/>
     <w:tmpl w:val="A8B817B0"/>
@@ -32032,7 +33629,7 @@
       </w:pPr>
     </w:lvl>
   </w:abstractNum>
-  <w:abstractNum w:abstractNumId="14" w15:restartNumberingAfterBreak="0">
+  <w:abstractNum w:abstractNumId="15" w15:restartNumberingAfterBreak="0">
     <w:nsid w:val="67BC61C8"/>
     <w:multiLevelType w:val="hybridMultilevel"/>
     <w:tmpl w:val="1DB0503C"/>
@@ -32138,7 +33735,7 @@
     <w:abstractNumId w:val="6"/>
   </w:num>
   <w:num w:numId="6">
-    <w:abstractNumId w:val="13"/>
+    <w:abstractNumId w:val="14"/>
   </w:num>
   <w:num w:numId="7">
     <w:abstractNumId w:val="11"/>
@@ -32156,16 +33753,19 @@
     <w:abstractNumId w:val="0"/>
   </w:num>
   <w:num w:numId="12">
-    <w:abstractNumId w:val="12"/>
+    <w:abstractNumId w:val="13"/>
   </w:num>
   <w:num w:numId="13">
-    <w:abstractNumId w:val="14"/>
+    <w:abstractNumId w:val="15"/>
   </w:num>
   <w:num w:numId="14">
     <w:abstractNumId w:val="7"/>
   </w:num>
   <w:num w:numId="15">
     <w:abstractNumId w:val="1"/>
+  </w:num>
+  <w:num w:numId="16">
+    <w:abstractNumId w:val="12"/>
   </w:num>
 </w:numbering>
 </file>

</xml_diff>